<commit_message>
analysis into pdf test
</commit_message>
<xml_diff>
--- a/Neural_Network_Model_Report.docx
+++ b/Neural_Network_Model_Report.docx
@@ -71,29 +71,13 @@
     <w:p>
       <w:r>
         <w:tab/>
-        <w:t xml:space="preserve">To process the data, I removed unnecessary columns (‘EIN’). I then binned ‘NAME’, ‘APPLICATION_TYPE’, and ‘CLASSIFICATION’. Once that was done, I use </w:t>
-      </w:r>
-      <w:proofErr w:type="spellStart"/>
-      <w:r>
-        <w:t>pd.get_dummies</w:t>
-      </w:r>
-      <w:proofErr w:type="spellEnd"/>
-      <w:r>
-        <w:t xml:space="preserve"> on the rest of the columns and set ‘IS_SUCCESSFUL’ to be the target for the model</w:t>
+        <w:t>To process the data, I removed unnecessary columns (‘EIN’). I then binned ‘NAME’, ‘APPLICATION_TYPE’, and ‘CLASSIFICATION’. Once that was done, I use pd.get_dummies on the rest of the columns and set ‘IS_SUCCESSFUL’ to be the target for the model</w:t>
       </w:r>
       <w:r>
         <w:t>. T</w:t>
       </w:r>
       <w:r>
-        <w:t xml:space="preserve">he remaining columns were set to be features.  The data was then split into training and testing and </w:t>
-      </w:r>
-      <w:proofErr w:type="spellStart"/>
-      <w:r>
-        <w:t>StandardScaler</w:t>
-      </w:r>
-      <w:proofErr w:type="spellEnd"/>
-      <w:r>
-        <w:t xml:space="preserve"> was used.</w:t>
+        <w:t>he remaining columns were set to be features.  The data was then split into training and testing and StandardScaler was used.</w:t>
       </w:r>
     </w:p>
     <w:p>
@@ -110,23 +94,7 @@
         <w:t xml:space="preserve">For my second attempt at evaluating the model, I used two hidden layers and one output layer. </w:t>
       </w:r>
       <w:r>
-        <w:t xml:space="preserve">The first was a </w:t>
-      </w:r>
-      <w:proofErr w:type="spellStart"/>
-      <w:r>
-        <w:t>relu</w:t>
-      </w:r>
-      <w:proofErr w:type="spellEnd"/>
-      <w:r>
-        <w:t xml:space="preserve"> activation with 10 units. The second was another </w:t>
-      </w:r>
-      <w:proofErr w:type="spellStart"/>
-      <w:r>
-        <w:t>relu</w:t>
-      </w:r>
-      <w:proofErr w:type="spellEnd"/>
-      <w:r>
-        <w:t xml:space="preserve"> activation with 16 units. And the output layer was a ‘sigmoid’ activation with 1 unit.</w:t>
+        <w:t>The first was a relu activation with 10 units. The second was another relu activation with 16 units. And the output layer was a ‘sigmoid’ activation with 1 unit.</w:t>
       </w:r>
       <w:r>
         <w:t xml:space="preserve"> </w:t>
@@ -361,7 +329,13 @@
     <w:p>
       <w:r>
         <w:tab/>
-        <w:t xml:space="preserve">In conclusion, the second model performed better all-around at a 79% accuracy and 0.45 loss. Whereas the first model had a 72% accuracy with a 0.55 loss. My recommendation would be to use the second model.  </w:t>
+        <w:t xml:space="preserve">In conclusion, the second model performed better all-around at a 79% accuracy and 0.45 loss. Whereas the first model had a 72% accuracy with a 0.55 loss. My recommendation would be to use the second model. </w:t>
+      </w:r>
+      <w:r>
+        <w:t xml:space="preserve">In the future I would use an automated neural network to determine the best model hyperparameters to use. </w:t>
+      </w:r>
+      <w:r>
+        <w:t xml:space="preserve"> </w:t>
       </w:r>
     </w:p>
     <w:sectPr>

</xml_diff>